<commit_message>
menambahkan menu edit profil & password di Profil dan perbaikan tgl setiap menu
</commit_message>
<xml_diff>
--- a/public/assets/template/surat_tugas_1.docx
+++ b/public/assets/template/surat_tugas_1.docx
@@ -102,6 +102,7 @@
           <w:lang w:val="id-ID"/>
         </w:rPr>
       </w:pPr>
+      <w:proofErr w:type="spellStart"/>
       <w:r>
         <w:rPr>
           <w:rFonts w:ascii="Arial" w:hAnsi="Arial" w:cs="Arial"/>
@@ -110,6 +111,7 @@
         </w:rPr>
         <w:t>Jln</w:t>
       </w:r>
+      <w:proofErr w:type="spellEnd"/>
       <w:r>
         <w:rPr>
           <w:rFonts w:ascii="Arial" w:hAnsi="Arial" w:cs="Arial"/>
@@ -125,7 +127,53 @@
           <w:sz w:val="22"/>
           <w:szCs w:val="18"/>
         </w:rPr>
-        <w:t xml:space="preserve"> Jenderal  Ahmad Yani </w:t>
+        <w:t xml:space="preserve"> </w:t>
+      </w:r>
+      <w:proofErr w:type="spellStart"/>
+      <w:proofErr w:type="gramStart"/>
+      <w:r>
+        <w:rPr>
+          <w:rFonts w:ascii="Arial" w:hAnsi="Arial" w:cs="Arial"/>
+          <w:sz w:val="22"/>
+          <w:szCs w:val="18"/>
+        </w:rPr>
+        <w:t>Jenderal</w:t>
+      </w:r>
+      <w:proofErr w:type="spellEnd"/>
+      <w:r>
+        <w:rPr>
+          <w:rFonts w:ascii="Arial" w:hAnsi="Arial" w:cs="Arial"/>
+          <w:sz w:val="22"/>
+          <w:szCs w:val="18"/>
+        </w:rPr>
+        <w:t xml:space="preserve">  Ahmad</w:t>
+      </w:r>
+      <w:proofErr w:type="gramEnd"/>
+      <w:r>
+        <w:rPr>
+          <w:rFonts w:ascii="Arial" w:hAnsi="Arial" w:cs="Arial"/>
+          <w:sz w:val="22"/>
+          <w:szCs w:val="18"/>
+        </w:rPr>
+        <w:t xml:space="preserve"> </w:t>
+      </w:r>
+      <w:proofErr w:type="spellStart"/>
+      <w:r>
+        <w:rPr>
+          <w:rFonts w:ascii="Arial" w:hAnsi="Arial" w:cs="Arial"/>
+          <w:sz w:val="22"/>
+          <w:szCs w:val="18"/>
+        </w:rPr>
+        <w:t>Yani</w:t>
+      </w:r>
+      <w:proofErr w:type="spellEnd"/>
+      <w:r>
+        <w:rPr>
+          <w:rFonts w:ascii="Arial" w:hAnsi="Arial" w:cs="Arial"/>
+          <w:sz w:val="22"/>
+          <w:szCs w:val="18"/>
+        </w:rPr>
+        <w:t xml:space="preserve"> </w:t>
       </w:r>
       <w:r>
         <w:rPr>
@@ -172,6 +220,8 @@
           <w:szCs w:val="18"/>
         </w:rPr>
       </w:pPr>
+      <w:proofErr w:type="spellStart"/>
+      <w:proofErr w:type="gramStart"/>
       <w:r>
         <w:rPr>
           <w:rFonts w:ascii="Arial" w:hAnsi="Arial" w:cs="Arial"/>
@@ -186,15 +236,33 @@
           <w:sz w:val="22"/>
           <w:szCs w:val="18"/>
         </w:rPr>
-        <w:t>p/Fax</w:t>
-      </w:r>
+        <w:t>p</w:t>
+      </w:r>
+      <w:proofErr w:type="spellEnd"/>
       <w:r>
         <w:rPr>
           <w:rFonts w:ascii="Arial" w:hAnsi="Arial" w:cs="Arial"/>
           <w:sz w:val="22"/>
           <w:szCs w:val="18"/>
         </w:rPr>
-        <w:t>. (0414)-21074</w:t>
+        <w:t>/Fax</w:t>
+      </w:r>
+      <w:r>
+        <w:rPr>
+          <w:rFonts w:ascii="Arial" w:hAnsi="Arial" w:cs="Arial"/>
+          <w:sz w:val="22"/>
+          <w:szCs w:val="18"/>
+        </w:rPr>
+        <w:t>.</w:t>
+      </w:r>
+      <w:proofErr w:type="gramEnd"/>
+      <w:r>
+        <w:rPr>
+          <w:rFonts w:ascii="Arial" w:hAnsi="Arial" w:cs="Arial"/>
+          <w:sz w:val="22"/>
+          <w:szCs w:val="18"/>
+        </w:rPr>
+        <w:t xml:space="preserve"> (0414)-21074</w:t>
       </w:r>
       <w:r>
         <w:rPr>
@@ -417,6 +485,8 @@
           <w:lang w:val="id-ID"/>
         </w:rPr>
       </w:pPr>
+      <w:proofErr w:type="spellStart"/>
+      <w:proofErr w:type="gramStart"/>
       <w:r>
         <w:rPr>
           <w:rFonts w:ascii="Arial" w:hAnsi="Arial" w:cs="Arial"/>
@@ -424,7 +494,27 @@
           <w:sz w:val="24"/>
           <w:szCs w:val="23"/>
         </w:rPr>
-        <w:t xml:space="preserve">Nomor : </w:t>
+        <w:t>Nomor</w:t>
+      </w:r>
+      <w:proofErr w:type="spellEnd"/>
+      <w:r>
+        <w:rPr>
+          <w:rFonts w:ascii="Arial" w:hAnsi="Arial" w:cs="Arial"/>
+          <w:b/>
+          <w:sz w:val="24"/>
+          <w:szCs w:val="23"/>
+        </w:rPr>
+        <w:t xml:space="preserve"> :</w:t>
+      </w:r>
+      <w:proofErr w:type="gramEnd"/>
+      <w:r>
+        <w:rPr>
+          <w:rFonts w:ascii="Arial" w:hAnsi="Arial" w:cs="Arial"/>
+          <w:b/>
+          <w:sz w:val="24"/>
+          <w:szCs w:val="23"/>
+        </w:rPr>
+        <w:t xml:space="preserve"> </w:t>
       </w:r>
       <w:r>
         <w:rPr>
@@ -877,7 +967,7 @@
                 <w:szCs w:val="22"/>
                 <w:lang w:val="id-ID"/>
               </w:rPr>
-              <w:t>${pegawai0}.</w:t>
+              <w:t>${pegawai0}</w:t>
             </w:r>
           </w:p>
         </w:tc>
@@ -1072,14 +1162,34 @@
                 <w:lang w:val="id-ID"/>
               </w:rPr>
             </w:pPr>
-            <w:r>
-              <w:rPr>
-                <w:rFonts w:ascii="Arial" w:hAnsi="Arial" w:cs="Arial"/>
-                <w:sz w:val="22"/>
-                <w:szCs w:val="22"/>
-              </w:rPr>
-              <w:t>Pangkat/Golongan</w:t>
-            </w:r>
+            <w:proofErr w:type="spellStart"/>
+            <w:r>
+              <w:rPr>
+                <w:rFonts w:ascii="Arial" w:hAnsi="Arial" w:cs="Arial"/>
+                <w:sz w:val="22"/>
+                <w:szCs w:val="22"/>
+              </w:rPr>
+              <w:t>Pangkat</w:t>
+            </w:r>
+            <w:proofErr w:type="spellEnd"/>
+            <w:r>
+              <w:rPr>
+                <w:rFonts w:ascii="Arial" w:hAnsi="Arial" w:cs="Arial"/>
+                <w:sz w:val="22"/>
+                <w:szCs w:val="22"/>
+              </w:rPr>
+              <w:t>/</w:t>
+            </w:r>
+            <w:proofErr w:type="spellStart"/>
+            <w:r>
+              <w:rPr>
+                <w:rFonts w:ascii="Arial" w:hAnsi="Arial" w:cs="Arial"/>
+                <w:sz w:val="22"/>
+                <w:szCs w:val="22"/>
+              </w:rPr>
+              <w:t>Golongan</w:t>
+            </w:r>
+            <w:proofErr w:type="spellEnd"/>
           </w:p>
         </w:tc>
         <w:tc>
@@ -1198,6 +1308,7 @@
                 <w:lang w:val="id-ID"/>
               </w:rPr>
             </w:pPr>
+            <w:proofErr w:type="spellStart"/>
             <w:r>
               <w:rPr>
                 <w:rFonts w:ascii="Arial" w:hAnsi="Arial" w:cs="Arial"/>
@@ -1206,6 +1317,7 @@
               </w:rPr>
               <w:t>Jabatan</w:t>
             </w:r>
+            <w:proofErr w:type="spellEnd"/>
           </w:p>
         </w:tc>
         <w:tc>
@@ -1497,8 +1609,10 @@
                 <w:szCs w:val="22"/>
                 <w:lang w:val="id-ID"/>
               </w:rPr>
-              <w:t>}.</w:t>
-            </w:r>
+              <w:t>}</w:t>
+            </w:r>
+            <w:bookmarkStart w:id="0" w:name="_GoBack"/>
+            <w:bookmarkEnd w:id="0"/>
           </w:p>
         </w:tc>
       </w:tr>
@@ -1811,8 +1925,6 @@
           <w:lang w:val="id-ID"/>
         </w:rPr>
       </w:pPr>
-      <w:bookmarkStart w:id="0" w:name="_GoBack"/>
-      <w:bookmarkEnd w:id="0"/>
     </w:p>
     <w:p>
       <w:pPr>
@@ -2966,7 +3078,7 @@
 </file>
 
 <file path=customXml/itemProps1.xml><?xml version="1.0" encoding="utf-8"?>
-<ds:datastoreItem xmlns:ds="http://schemas.openxmlformats.org/officeDocument/2006/customXml" ds:itemID="{456BAE9B-4C76-471A-BEEB-350DA83A78B1}">
+<ds:datastoreItem xmlns:ds="http://schemas.openxmlformats.org/officeDocument/2006/customXml" ds:itemID="{E9333D75-6680-41A4-A03A-A6969F1C8363}">
   <ds:schemaRefs>
     <ds:schemaRef ds:uri="http://schemas.openxmlformats.org/officeDocument/2006/bibliography"/>
   </ds:schemaRefs>

</xml_diff>

<commit_message>
menambahkan print sppd di surat tugas
</commit_message>
<xml_diff>
--- a/public/assets/template/surat_tugas_1.docx
+++ b/public/assets/template/surat_tugas_1.docx
@@ -486,7 +486,6 @@
         </w:rPr>
       </w:pPr>
       <w:proofErr w:type="spellStart"/>
-      <w:proofErr w:type="gramStart"/>
       <w:r>
         <w:rPr>
           <w:rFonts w:ascii="Arial" w:hAnsi="Arial" w:cs="Arial"/>
@@ -504,17 +503,7 @@
           <w:sz w:val="24"/>
           <w:szCs w:val="23"/>
         </w:rPr>
-        <w:t xml:space="preserve"> :</w:t>
-      </w:r>
-      <w:proofErr w:type="gramEnd"/>
-      <w:r>
-        <w:rPr>
-          <w:rFonts w:ascii="Arial" w:hAnsi="Arial" w:cs="Arial"/>
-          <w:b/>
-          <w:sz w:val="24"/>
-          <w:szCs w:val="23"/>
-        </w:rPr>
-        <w:t xml:space="preserve"> </w:t>
+        <w:t xml:space="preserve"> : </w:t>
       </w:r>
       <w:r>
         <w:rPr>
@@ -1261,7 +1250,7 @@
               <w:tabs>
                 <w:tab w:val="right" w:pos="8640"/>
               </w:tabs>
-              <w:spacing w:line="360" w:lineRule="auto"/>
+              <w:spacing w:after="120" w:line="360" w:lineRule="auto"/>
               <w:rPr>
                 <w:rFonts w:ascii="Arial" w:hAnsi="Arial" w:cs="Arial"/>
                 <w:sz w:val="22"/>
@@ -1280,7 +1269,7 @@
               <w:tabs>
                 <w:tab w:val="right" w:pos="8640"/>
               </w:tabs>
-              <w:spacing w:line="360" w:lineRule="auto"/>
+              <w:spacing w:after="120" w:line="360" w:lineRule="auto"/>
               <w:rPr>
                 <w:rFonts w:ascii="Arial" w:hAnsi="Arial" w:cs="Arial"/>
                 <w:sz w:val="22"/>
@@ -1299,7 +1288,7 @@
               <w:tabs>
                 <w:tab w:val="right" w:pos="8640"/>
               </w:tabs>
-              <w:spacing w:line="360" w:lineRule="auto"/>
+              <w:spacing w:after="120" w:line="360" w:lineRule="auto"/>
               <w:jc w:val="both"/>
               <w:rPr>
                 <w:rFonts w:ascii="Arial" w:hAnsi="Arial" w:cs="Arial"/>
@@ -1329,7 +1318,7 @@
               <w:tabs>
                 <w:tab w:val="right" w:pos="8640"/>
               </w:tabs>
-              <w:spacing w:line="360" w:lineRule="auto"/>
+              <w:spacing w:after="120" w:line="360" w:lineRule="auto"/>
               <w:jc w:val="both"/>
               <w:rPr>
                 <w:rFonts w:ascii="Arial" w:hAnsi="Arial" w:cs="Arial"/>
@@ -1358,7 +1347,7 @@
               <w:tabs>
                 <w:tab w:val="right" w:pos="8640"/>
               </w:tabs>
-              <w:spacing w:line="360" w:lineRule="auto"/>
+              <w:spacing w:after="120" w:line="360" w:lineRule="auto"/>
               <w:jc w:val="both"/>
               <w:rPr>
                 <w:rFonts w:ascii="Arial" w:hAnsi="Arial" w:cs="Arial"/>
@@ -1375,135 +1364,6 @@
                 <w:lang w:val="id-ID"/>
               </w:rPr>
               <w:t>${jabatan0}</w:t>
-            </w:r>
-          </w:p>
-        </w:tc>
-      </w:tr>
-      <w:tr>
-        <w:trPr>
-          <w:trHeight w:val="336"/>
-        </w:trPr>
-        <w:tc>
-          <w:tcPr>
-            <w:tcW w:w="1809" w:type="dxa"/>
-          </w:tcPr>
-          <w:p>
-            <w:pPr>
-              <w:tabs>
-                <w:tab w:val="right" w:pos="8640"/>
-              </w:tabs>
-              <w:spacing w:line="360" w:lineRule="auto"/>
-              <w:rPr>
-                <w:rFonts w:ascii="Arial" w:hAnsi="Arial" w:cs="Arial"/>
-                <w:sz w:val="22"/>
-                <w:szCs w:val="22"/>
-                <w:lang w:val="id-ID"/>
-              </w:rPr>
-            </w:pPr>
-          </w:p>
-        </w:tc>
-        <w:tc>
-          <w:tcPr>
-            <w:tcW w:w="284" w:type="dxa"/>
-          </w:tcPr>
-          <w:p>
-            <w:pPr>
-              <w:tabs>
-                <w:tab w:val="right" w:pos="8640"/>
-              </w:tabs>
-              <w:spacing w:line="360" w:lineRule="auto"/>
-              <w:rPr>
-                <w:rFonts w:ascii="Arial" w:hAnsi="Arial" w:cs="Arial"/>
-                <w:sz w:val="22"/>
-                <w:szCs w:val="22"/>
-                <w:lang w:val="id-ID"/>
-              </w:rPr>
-            </w:pPr>
-          </w:p>
-        </w:tc>
-        <w:tc>
-          <w:tcPr>
-            <w:tcW w:w="2268" w:type="dxa"/>
-          </w:tcPr>
-          <w:p>
-            <w:pPr>
-              <w:tabs>
-                <w:tab w:val="right" w:pos="8640"/>
-              </w:tabs>
-              <w:spacing w:line="360" w:lineRule="auto"/>
-              <w:jc w:val="both"/>
-              <w:rPr>
-                <w:rFonts w:ascii="Arial" w:hAnsi="Arial" w:cs="Arial"/>
-                <w:sz w:val="22"/>
-                <w:szCs w:val="22"/>
-              </w:rPr>
-            </w:pPr>
-            <w:r>
-              <w:rPr>
-                <w:rFonts w:ascii="Arial" w:hAnsi="Arial" w:cs="Arial"/>
-                <w:sz w:val="22"/>
-                <w:szCs w:val="22"/>
-                <w:lang w:val="id-ID"/>
-              </w:rPr>
-              <w:t>Satuan Kerja</w:t>
-            </w:r>
-          </w:p>
-        </w:tc>
-        <w:tc>
-          <w:tcPr>
-            <w:tcW w:w="300" w:type="dxa"/>
-          </w:tcPr>
-          <w:p>
-            <w:pPr>
-              <w:tabs>
-                <w:tab w:val="right" w:pos="8640"/>
-              </w:tabs>
-              <w:spacing w:line="360" w:lineRule="auto"/>
-              <w:jc w:val="both"/>
-              <w:rPr>
-                <w:rFonts w:ascii="Arial" w:hAnsi="Arial" w:cs="Arial"/>
-                <w:sz w:val="22"/>
-                <w:szCs w:val="22"/>
-                <w:lang w:val="id-ID"/>
-              </w:rPr>
-            </w:pPr>
-            <w:r>
-              <w:rPr>
-                <w:rFonts w:ascii="Arial" w:hAnsi="Arial" w:cs="Arial"/>
-                <w:sz w:val="22"/>
-                <w:szCs w:val="22"/>
-                <w:lang w:val="id-ID"/>
-              </w:rPr>
-              <w:t>:</w:t>
-            </w:r>
-          </w:p>
-        </w:tc>
-        <w:tc>
-          <w:tcPr>
-            <w:tcW w:w="4945" w:type="dxa"/>
-          </w:tcPr>
-          <w:p>
-            <w:pPr>
-              <w:tabs>
-                <w:tab w:val="right" w:pos="8640"/>
-              </w:tabs>
-              <w:spacing w:line="360" w:lineRule="auto"/>
-              <w:jc w:val="both"/>
-              <w:rPr>
-                <w:rFonts w:ascii="Arial" w:hAnsi="Arial" w:cs="Arial"/>
-                <w:sz w:val="22"/>
-                <w:szCs w:val="22"/>
-                <w:lang w:val="id-ID"/>
-              </w:rPr>
-            </w:pPr>
-            <w:r>
-              <w:rPr>
-                <w:rFonts w:ascii="Arial" w:hAnsi="Arial" w:cs="Arial"/>
-                <w:sz w:val="22"/>
-                <w:szCs w:val="22"/>
-                <w:lang w:val="id-ID"/>
-              </w:rPr>
-              <w:t>Pengadilan Agama Selayar</w:t>
             </w:r>
           </w:p>
         </w:tc>
@@ -2098,7 +1958,6 @@
         </w:rPr>
         <w:tab/>
       </w:r>
-      <w:bookmarkStart w:id="0" w:name="_GoBack"/>
       <w:r>
         <w:rPr>
           <w:rFonts w:ascii="Arial" w:hAnsi="Arial" w:cs="Arial"/>
@@ -2109,7 +1968,6 @@
         </w:rPr>
         <w:t>${ketua}</w:t>
       </w:r>
-      <w:bookmarkEnd w:id="0"/>
     </w:p>
     <w:p>
       <w:pPr>
@@ -2179,6 +2037,8 @@
         </w:rPr>
         <w:tab/>
       </w:r>
+      <w:bookmarkStart w:id="0" w:name="_GoBack"/>
+      <w:bookmarkEnd w:id="0"/>
       <w:r>
         <w:rPr>
           <w:rFonts w:ascii="Arial" w:hAnsi="Arial" w:cs="Arial"/>
@@ -3087,7 +2947,7 @@
 </file>
 
 <file path=customXml/itemProps1.xml><?xml version="1.0" encoding="utf-8"?>
-<ds:datastoreItem xmlns:ds="http://schemas.openxmlformats.org/officeDocument/2006/customXml" ds:itemID="{90173162-529D-4B4D-838F-16D6E9697E90}">
+<ds:datastoreItem xmlns:ds="http://schemas.openxmlformats.org/officeDocument/2006/customXml" ds:itemID="{3743EB1A-037A-4B10-AFDF-BA05ED3CB8EA}">
   <ds:schemaRefs>
     <ds:schemaRef ds:uri="http://schemas.openxmlformats.org/officeDocument/2006/bibliography"/>
   </ds:schemaRefs>

</xml_diff>